<commit_message>
modified:   HW6/329Assignment6.docx 	Did Parts 3 and 4
</commit_message>
<xml_diff>
--- a/HW6/329Assignment6.docx
+++ b/HW6/329Assignment6.docx
@@ -1110,8 +1110,6 @@
             <w:r>
               <w:t>Support</w:t>
             </w:r>
-            <w:bookmarkStart w:id="0" w:name="_GoBack"/>
-            <w:bookmarkEnd w:id="0"/>
           </w:p>
         </w:tc>
         <w:tc>
@@ -1257,6 +1255,9 @@
             <w:r>
               <w:t>5</w:t>
             </w:r>
+            <w:r>
+              <w:t>0</w:t>
+            </w:r>
           </w:p>
         </w:tc>
         <w:tc>
@@ -1267,6 +1268,9 @@
             <w:r>
               <w:t>8</w:t>
             </w:r>
+            <w:r>
+              <w:t>5</w:t>
+            </w:r>
           </w:p>
         </w:tc>
         <w:tc>
@@ -1275,7 +1279,7 @@
           </w:tcPr>
           <w:p>
             <w:r>
-              <w:t>10</w:t>
+              <w:t>90</w:t>
             </w:r>
           </w:p>
         </w:tc>
@@ -1285,7 +1289,7 @@
           </w:tcPr>
           <w:p>
             <w:r>
-              <w:t>23</w:t>
+              <w:t>225</w:t>
             </w:r>
           </w:p>
         </w:tc>
@@ -1352,6 +1356,9 @@
             <w:r>
               <w:t>5</w:t>
             </w:r>
+            <w:r>
+              <w:t>0</w:t>
+            </w:r>
           </w:p>
         </w:tc>
         <w:tc>
@@ -1362,6 +1369,9 @@
             <w:r>
               <w:t>5</w:t>
             </w:r>
+            <w:r>
+              <w:t>5</w:t>
+            </w:r>
           </w:p>
         </w:tc>
         <w:tc>
@@ -1372,6 +1382,9 @@
             <w:r>
               <w:t>10</w:t>
             </w:r>
+            <w:r>
+              <w:t>0</w:t>
+            </w:r>
           </w:p>
         </w:tc>
         <w:tc>
@@ -1380,7 +1393,7 @@
           </w:tcPr>
           <w:p>
             <w:r>
-              <w:t>20</w:t>
+              <w:t>205</w:t>
             </w:r>
           </w:p>
         </w:tc>
@@ -1415,7 +1428,7 @@
           </w:tcPr>
           <w:p>
             <w:r>
-              <w:t>5</w:t>
+              <w:t>4</w:t>
             </w:r>
           </w:p>
         </w:tc>
@@ -1435,7 +1448,7 @@
           </w:tcPr>
           <w:p>
             <w:r>
-              <w:t>16</w:t>
+              <w:t>15</w:t>
             </w:r>
           </w:p>
         </w:tc>
@@ -1447,6 +1460,9 @@
             <w:r>
               <w:t>7</w:t>
             </w:r>
+            <w:r>
+              <w:t>0</w:t>
+            </w:r>
           </w:p>
         </w:tc>
         <w:tc>
@@ -1457,6 +1473,9 @@
             <w:r>
               <w:t>9</w:t>
             </w:r>
+            <w:r>
+              <w:t>0</w:t>
+            </w:r>
           </w:p>
         </w:tc>
         <w:tc>
@@ -1467,6 +1486,9 @@
             <w:r>
               <w:t>6</w:t>
             </w:r>
+            <w:r>
+              <w:t>0</w:t>
+            </w:r>
           </w:p>
         </w:tc>
         <w:tc>
@@ -1475,7 +1497,7 @@
           </w:tcPr>
           <w:p>
             <w:r>
-              <w:t>22</w:t>
+              <w:t>220</w:t>
             </w:r>
           </w:p>
         </w:tc>
@@ -1542,6 +1564,9 @@
             <w:r>
               <w:t>10</w:t>
             </w:r>
+            <w:r>
+              <w:t>0</w:t>
+            </w:r>
           </w:p>
         </w:tc>
         <w:tc>
@@ -1552,6 +1577,9 @@
             <w:r>
               <w:t>9</w:t>
             </w:r>
+            <w:r>
+              <w:t>0</w:t>
+            </w:r>
           </w:p>
         </w:tc>
         <w:tc>
@@ -1562,6 +1590,9 @@
             <w:r>
               <w:t>5</w:t>
             </w:r>
+            <w:r>
+              <w:t>0</w:t>
+            </w:r>
           </w:p>
         </w:tc>
         <w:tc>
@@ -1570,7 +1601,7 @@
           </w:tcPr>
           <w:p>
             <w:r>
-              <w:t>24</w:t>
+              <w:t>240</w:t>
             </w:r>
           </w:p>
         </w:tc>
@@ -1637,6 +1668,9 @@
             <w:r>
               <w:t>6</w:t>
             </w:r>
+            <w:r>
+              <w:t>0</w:t>
+            </w:r>
           </w:p>
         </w:tc>
         <w:tc>
@@ -1647,6 +1681,9 @@
             <w:r>
               <w:t>8</w:t>
             </w:r>
+            <w:r>
+              <w:t>5</w:t>
+            </w:r>
           </w:p>
         </w:tc>
         <w:tc>
@@ -1657,6 +1694,9 @@
             <w:r>
               <w:t>10</w:t>
             </w:r>
+            <w:r>
+              <w:t>0</w:t>
+            </w:r>
           </w:p>
         </w:tc>
         <w:tc>
@@ -1665,7 +1705,7 @@
           </w:tcPr>
           <w:p>
             <w:r>
-              <w:t>24</w:t>
+              <w:t>245</w:t>
             </w:r>
           </w:p>
         </w:tc>
@@ -1700,37 +1740,40 @@
           </w:tcPr>
           <w:p>
             <w:r>
+              <w:t>5</w:t>
+            </w:r>
+          </w:p>
+        </w:tc>
+        <w:tc>
+          <w:tcPr>
+            <w:tcW w:w="931" w:type="dxa"/>
+          </w:tcPr>
+          <w:p>
+            <w:r>
               <w:t>6</w:t>
             </w:r>
           </w:p>
         </w:tc>
         <w:tc>
           <w:tcPr>
-            <w:tcW w:w="931" w:type="dxa"/>
+            <w:tcW w:w="1217" w:type="dxa"/>
+          </w:tcPr>
+          <w:p>
+            <w:r>
+              <w:t>18</w:t>
+            </w:r>
+          </w:p>
+        </w:tc>
+        <w:tc>
+          <w:tcPr>
+            <w:tcW w:w="975" w:type="dxa"/>
           </w:tcPr>
           <w:p>
             <w:r>
               <w:t>4</w:t>
             </w:r>
-          </w:p>
-        </w:tc>
-        <w:tc>
-          <w:tcPr>
-            <w:tcW w:w="1217" w:type="dxa"/>
-          </w:tcPr>
-          <w:p>
-            <w:r>
-              <w:t>16</w:t>
-            </w:r>
-          </w:p>
-        </w:tc>
-        <w:tc>
-          <w:tcPr>
-            <w:tcW w:w="975" w:type="dxa"/>
-          </w:tcPr>
-          <w:p>
-            <w:r>
-              <w:t>4</w:t>
+            <w:r>
+              <w:t>0</w:t>
             </w:r>
           </w:p>
         </w:tc>
@@ -1742,6 +1785,9 @@
             <w:r>
               <w:t>3</w:t>
             </w:r>
+            <w:r>
+              <w:t>0</w:t>
+            </w:r>
           </w:p>
         </w:tc>
         <w:tc>
@@ -1752,6 +1798,9 @@
             <w:r>
               <w:t>3</w:t>
             </w:r>
+            <w:r>
+              <w:t>5</w:t>
+            </w:r>
           </w:p>
         </w:tc>
         <w:tc>
@@ -1760,7 +1809,7 @@
           </w:tcPr>
           <w:p>
             <w:r>
-              <w:t>10</w:t>
+              <w:t>105</w:t>
             </w:r>
           </w:p>
         </w:tc>
@@ -1814,6 +1863,11 @@
             <w:tcW w:w="1217" w:type="dxa"/>
           </w:tcPr>
           <w:p>
+            <w:pPr>
+              <w:rPr>
+                <w:b/>
+              </w:rPr>
+            </w:pPr>
             <w:r>
               <w:t>21</w:t>
             </w:r>
@@ -1827,6 +1881,9 @@
             <w:r>
               <w:t>4</w:t>
             </w:r>
+            <w:r>
+              <w:t>0</w:t>
+            </w:r>
           </w:p>
         </w:tc>
         <w:tc>
@@ -1837,6 +1894,9 @@
             <w:r>
               <w:t>4</w:t>
             </w:r>
+            <w:r>
+              <w:t>0</w:t>
+            </w:r>
           </w:p>
         </w:tc>
         <w:tc>
@@ -1847,6 +1907,9 @@
             <w:r>
               <w:t>3</w:t>
             </w:r>
+            <w:r>
+              <w:t>5</w:t>
+            </w:r>
           </w:p>
         </w:tc>
         <w:tc>
@@ -1855,7 +1918,7 @@
           </w:tcPr>
           <w:p>
             <w:r>
-              <w:t>11</w:t>
+              <w:t>115</w:t>
             </w:r>
           </w:p>
         </w:tc>
@@ -1922,6 +1985,9 @@
             <w:r>
               <w:t>8</w:t>
             </w:r>
+            <w:r>
+              <w:t>0</w:t>
+            </w:r>
           </w:p>
         </w:tc>
         <w:tc>
@@ -1930,6 +1996,9 @@
           </w:tcPr>
           <w:p>
             <w:r>
+              <w:t>1</w:t>
+            </w:r>
+            <w:r>
               <w:t>5</w:t>
             </w:r>
           </w:p>
@@ -1942,6 +2011,9 @@
             <w:r>
               <w:t>1</w:t>
             </w:r>
+            <w:r>
+              <w:t>0</w:t>
+            </w:r>
           </w:p>
         </w:tc>
         <w:tc>
@@ -1950,7 +2022,7 @@
           </w:tcPr>
           <w:p>
             <w:r>
-              <w:t>14</w:t>
+              <w:t>105</w:t>
             </w:r>
           </w:p>
         </w:tc>
@@ -1963,6 +2035,267 @@
         </w:rPr>
       </w:pPr>
     </w:p>
+    <w:p>
+      <w:pPr>
+        <w:rPr>
+          <w:b/>
+        </w:rPr>
+      </w:pPr>
+      <w:r>
+        <w:rPr>
+          <w:b/>
+        </w:rPr>
+        <w:t>Part 4 Supporting Levels</w:t>
+      </w:r>
+    </w:p>
+    <w:tbl>
+      <w:tblPr>
+        <w:tblStyle w:val="TableGrid"/>
+        <w:tblW w:w="0" w:type="auto"/>
+        <w:tblLook w:val="04A0" w:firstRow="1" w:lastRow="0" w:firstColumn="1" w:lastColumn="0" w:noHBand="0" w:noVBand="1"/>
+      </w:tblPr>
+      <w:tblGrid>
+        <w:gridCol w:w="1619"/>
+        <w:gridCol w:w="3117"/>
+        <w:gridCol w:w="3117"/>
+      </w:tblGrid>
+      <w:tr>
+        <w:tc>
+          <w:tcPr>
+            <w:tcW w:w="1619" w:type="dxa"/>
+            <w:vMerge w:val="restart"/>
+          </w:tcPr>
+          <w:p>
+            <w:pPr>
+              <w:jc w:val="right"/>
+            </w:pPr>
+            <w:r>
+              <w:t>30</w:t>
+            </w:r>
+          </w:p>
+          <w:p>
+            <w:pPr>
+              <w:jc w:val="right"/>
+            </w:pPr>
+          </w:p>
+          <w:p>
+            <w:pPr>
+              <w:jc w:val="right"/>
+            </w:pPr>
+          </w:p>
+          <w:p>
+            <w:pPr>
+              <w:jc w:val="right"/>
+            </w:pPr>
+            <w:r>
+              <w:t xml:space="preserve">Agreement </w:t>
+            </w:r>
+            <w:r>
+              <w:t>15</w:t>
+            </w:r>
+          </w:p>
+          <w:p>
+            <w:pPr>
+              <w:jc w:val="right"/>
+            </w:pPr>
+          </w:p>
+          <w:p>
+            <w:pPr>
+              <w:jc w:val="right"/>
+            </w:pPr>
+          </w:p>
+          <w:p>
+            <w:pPr>
+              <w:jc w:val="right"/>
+              <w:rPr>
+                <w:b/>
+              </w:rPr>
+            </w:pPr>
+            <w:r>
+              <w:t>0</w:t>
+            </w:r>
+          </w:p>
+        </w:tc>
+        <w:tc>
+          <w:tcPr>
+            <w:tcW w:w="3117" w:type="dxa"/>
+          </w:tcPr>
+          <w:p>
+            <w:pPr>
+              <w:jc w:val="center"/>
+            </w:pPr>
+            <w:r>
+              <w:t>Bank Testers (21,115)</w:t>
+            </w:r>
+          </w:p>
+          <w:p>
+            <w:pPr>
+              <w:jc w:val="center"/>
+            </w:pPr>
+            <w:r>
+              <w:t>Hotel Managers(18,105)</w:t>
+            </w:r>
+          </w:p>
+          <w:p>
+            <w:pPr>
+              <w:jc w:val="center"/>
+            </w:pPr>
+          </w:p>
+        </w:tc>
+        <w:tc>
+          <w:tcPr>
+            <w:tcW w:w="3117" w:type="dxa"/>
+          </w:tcPr>
+          <w:p>
+            <w:pPr>
+              <w:jc w:val="center"/>
+            </w:pPr>
+            <w:r>
+              <w:t>Client</w:t>
+            </w:r>
+            <w:r>
+              <w:t>(28,225)</w:t>
+            </w:r>
+          </w:p>
+          <w:p>
+            <w:pPr>
+              <w:jc w:val="center"/>
+            </w:pPr>
+            <w:r>
+              <w:t>Team Members</w:t>
+            </w:r>
+            <w:r>
+              <w:t>(29,245)</w:t>
+            </w:r>
+          </w:p>
+          <w:p>
+            <w:pPr>
+              <w:jc w:val="center"/>
+            </w:pPr>
+            <w:r>
+              <w:t>Sponsor</w:t>
+            </w:r>
+            <w:r>
+              <w:t>(30,205)</w:t>
+            </w:r>
+          </w:p>
+        </w:tc>
+      </w:tr>
+      <w:tr>
+        <w:tc>
+          <w:tcPr>
+            <w:tcW w:w="1619" w:type="dxa"/>
+            <w:vMerge/>
+          </w:tcPr>
+          <w:p>
+            <w:pPr>
+              <w:rPr>
+                <w:b/>
+              </w:rPr>
+            </w:pPr>
+          </w:p>
+        </w:tc>
+        <w:tc>
+          <w:tcPr>
+            <w:tcW w:w="3117" w:type="dxa"/>
+          </w:tcPr>
+          <w:p>
+            <w:r>
+              <w:t>Audience (7,105) –Fence Sitter</w:t>
+            </w:r>
+          </w:p>
+        </w:tc>
+        <w:tc>
+          <w:tcPr>
+            <w:tcW w:w="3117" w:type="dxa"/>
+          </w:tcPr>
+          <w:p>
+            <w:pPr>
+              <w:jc w:val="center"/>
+            </w:pPr>
+            <w:bookmarkStart w:id="0" w:name="_GoBack"/>
+            <w:r>
+              <w:t>Lead Faculty(15,220)</w:t>
+            </w:r>
+          </w:p>
+          <w:p>
+            <w:pPr>
+              <w:jc w:val="center"/>
+            </w:pPr>
+            <w:r>
+              <w:t>Board Members</w:t>
+            </w:r>
+            <w:r>
+              <w:t>(10,240)</w:t>
+            </w:r>
+          </w:p>
+          <w:bookmarkEnd w:id="0"/>
+          <w:p>
+            <w:pPr>
+              <w:jc w:val="right"/>
+            </w:pPr>
+          </w:p>
+          <w:p/>
+        </w:tc>
+      </w:tr>
+      <w:tr>
+        <w:tc>
+          <w:tcPr>
+            <w:tcW w:w="1619" w:type="dxa"/>
+            <w:vMerge/>
+          </w:tcPr>
+          <w:p>
+            <w:pPr>
+              <w:rPr>
+                <w:b/>
+              </w:rPr>
+            </w:pPr>
+          </w:p>
+        </w:tc>
+        <w:tc>
+          <w:tcPr>
+            <w:tcW w:w="6234" w:type="dxa"/>
+            <w:gridSpan w:val="2"/>
+          </w:tcPr>
+          <w:p>
+            <w:r>
+              <w:t>0                                                        15</w:t>
+            </w:r>
+            <w:r>
+              <w:t>0</w:t>
+            </w:r>
+            <w:r>
+              <w:t xml:space="preserve">                          </w:t>
+            </w:r>
+            <w:r>
+              <w:t xml:space="preserve">                       </w:t>
+            </w:r>
+            <w:r>
+              <w:t>30</w:t>
+            </w:r>
+            <w:r>
+              <w:t>0</w:t>
+            </w:r>
+          </w:p>
+          <w:p>
+            <w:pPr>
+              <w:rPr>
+                <w:b/>
+              </w:rPr>
+            </w:pPr>
+            <w:r>
+              <w:t>Quality of Relationship</w:t>
+            </w:r>
+            <w:r>
+              <w:rPr>
+                <w:b/>
+              </w:rPr>
+              <w:t xml:space="preserve"> </w:t>
+            </w:r>
+          </w:p>
+        </w:tc>
+      </w:tr>
+    </w:tbl>
     <w:p>
       <w:pPr>
         <w:rPr>

</xml_diff>

<commit_message>
Added names to 6 and 7. submitted.
Added names to 6 and 7. Submitted.
</commit_message>
<xml_diff>
--- a/HW6/329Assignment6.docx
+++ b/HW6/329Assignment6.docx
@@ -2,6 +2,49 @@
 <file path=word/document.xml><?xml version="1.0" encoding="utf-8"?>
 <w:document xmlns:wpc="http://schemas.microsoft.com/office/word/2010/wordprocessingCanvas" xmlns:mc="http://schemas.openxmlformats.org/markup-compatibility/2006" xmlns:o="urn:schemas-microsoft-com:office:office" xmlns:r="http://schemas.openxmlformats.org/officeDocument/2006/relationships" xmlns:m="http://schemas.openxmlformats.org/officeDocument/2006/math" xmlns:v="urn:schemas-microsoft-com:vml" xmlns:wp14="http://schemas.microsoft.com/office/word/2010/wordprocessingDrawing" xmlns:wp="http://schemas.openxmlformats.org/drawingml/2006/wordprocessingDrawing" xmlns:w10="urn:schemas-microsoft-com:office:word" xmlns:w="http://schemas.openxmlformats.org/wordprocessingml/2006/main" xmlns:w14="http://schemas.microsoft.com/office/word/2010/wordml" xmlns:w15="http://schemas.microsoft.com/office/word/2012/wordml" xmlns:wpg="http://schemas.microsoft.com/office/word/2010/wordprocessingGroup" xmlns:wpi="http://schemas.microsoft.com/office/word/2010/wordprocessingInk" xmlns:wne="http://schemas.microsoft.com/office/word/2006/wordml" xmlns:wps="http://schemas.microsoft.com/office/word/2010/wordprocessingShape" mc:Ignorable="w14 w15 wp14">
   <w:body>
+    <w:p>
+      <w:pPr>
+        <w:rPr>
+          <w:b/>
+        </w:rPr>
+      </w:pPr>
+      <w:r>
+        <w:rPr>
+          <w:b/>
+        </w:rPr>
+        <w:t xml:space="preserve">Final Project – Homework </w:t>
+      </w:r>
+      <w:r>
+        <w:rPr>
+          <w:b/>
+        </w:rPr>
+        <w:t>6</w:t>
+      </w:r>
+      <w:bookmarkStart w:id="0" w:name="_GoBack"/>
+      <w:bookmarkEnd w:id="0"/>
+    </w:p>
+    <w:p>
+      <w:r>
+        <w:t>Anish Kunduru</w:t>
+      </w:r>
+    </w:p>
+    <w:p>
+      <w:r>
+        <w:t>Kellen Johnson</w:t>
+      </w:r>
+    </w:p>
+    <w:p>
+      <w:r>
+        <w:t>Jonathan Osborne</w:t>
+      </w:r>
+    </w:p>
+    <w:p>
+      <w:pPr>
+        <w:rPr>
+          <w:b/>
+        </w:rPr>
+      </w:pPr>
+    </w:p>
     <w:p>
       <w:pPr>
         <w:rPr>
@@ -1006,13 +1049,8 @@
           </w:tcPr>
           <w:p>
             <w:r>
-              <w:t xml:space="preserve">Power Relative to </w:t>
-            </w:r>
-            <w:proofErr w:type="spellStart"/>
-            <w:r>
-              <w:t>StakeHolder</w:t>
-            </w:r>
-            <w:proofErr w:type="spellEnd"/>
+              <w:t>Power Relative to StakeHolder</w:t>
+            </w:r>
           </w:p>
         </w:tc>
       </w:tr>
@@ -1037,7 +1075,6 @@
         <w:rPr>
           <w:b/>
         </w:rPr>
-        <w:lastRenderedPageBreak/>
         <w:t>Part 3</w:t>
       </w:r>
     </w:p>
@@ -2381,11 +2418,8 @@
         <w:rPr>
           <w:b/>
         </w:rPr>
-        <w:lastRenderedPageBreak/>
         <w:t>Part 5 Communication Plan</w:t>
       </w:r>
-      <w:bookmarkStart w:id="0" w:name="_GoBack"/>
-      <w:bookmarkEnd w:id="0"/>
     </w:p>
     <w:tbl>
       <w:tblPr>
@@ -2494,42 +2528,26 @@
               <w:rPr>
                 <w:b/>
               </w:rPr>
-              <w:t xml:space="preserve">Com </w:t>
-            </w:r>
-            <w:proofErr w:type="spellStart"/>
-            <w:r>
+              <w:t>Com Freq</w:t>
+            </w:r>
+          </w:p>
+        </w:tc>
+        <w:tc>
+          <w:tcPr>
+            <w:tcW w:w="2372" w:type="dxa"/>
+          </w:tcPr>
+          <w:p>
+            <w:pPr>
+              <w:jc w:val="center"/>
               <w:rPr>
                 <w:b/>
               </w:rPr>
-              <w:t>Freq</w:t>
-            </w:r>
-            <w:proofErr w:type="spellEnd"/>
-          </w:p>
-        </w:tc>
-        <w:tc>
-          <w:tcPr>
-            <w:tcW w:w="2372" w:type="dxa"/>
-          </w:tcPr>
-          <w:p>
-            <w:pPr>
-              <w:jc w:val="center"/>
+            </w:pPr>
+            <w:r>
               <w:rPr>
                 <w:b/>
               </w:rPr>
-            </w:pPr>
-            <w:proofErr w:type="spellStart"/>
-            <w:r>
-              <w:rPr>
-                <w:b/>
-              </w:rPr>
-              <w:t>Comm</w:t>
-            </w:r>
-            <w:proofErr w:type="spellEnd"/>
-            <w:r>
-              <w:rPr>
-                <w:b/>
-              </w:rPr>
-              <w:t xml:space="preserve"> Method</w:t>
+              <w:t>Comm Method</w:t>
             </w:r>
           </w:p>
         </w:tc>

</xml_diff>